<commit_message>
Atualização project Chart - Deployment aplicação - Nice to Have
</commit_message>
<xml_diff>
--- a/docs/Biorama_Project_Charter_JoaoCorreia_LucasSilvestre_VladimiroBonaparte.docx
+++ b/docs/Biorama_Project_Charter_JoaoCorreia_LucasSilvestre_VladimiroBonaparte.docx
@@ -2817,6 +2817,31 @@
                 <w:lang w:val="pt-PT"/>
               </w:rPr>
               <w:t>Opção de participar num livechat com o vendedor.</w:t>
+            </w:r>
+          </w:p>
+          <w:p>
+            <w:pPr>
+              <w:pStyle w:val="ListParagraph"/>
+              <w:numPr>
+                <w:ilvl w:val="0"/>
+                <w:numId w:val="32"/>
+              </w:numPr>
+              <w:spacing w:line="360" w:lineRule="auto"/>
+              <w:rPr>
+                <w:rFonts w:ascii="Calibri" w:eastAsia="Calibri" w:hAnsi="Calibri" w:cs="Calibri"/>
+                <w:color w:val="2F5496" w:themeColor="accent1" w:themeShade="BF"/>
+                <w:sz w:val="20"/>
+                <w:lang w:val="pt-PT"/>
+              </w:rPr>
+            </w:pPr>
+            <w:r>
+              <w:rPr>
+                <w:rFonts w:ascii="Calibri" w:eastAsia="Calibri" w:hAnsi="Calibri" w:cs="Calibri"/>
+                <w:color w:val="2F5496" w:themeColor="accent1" w:themeShade="BF"/>
+                <w:sz w:val="20"/>
+                <w:lang w:val="pt-PT"/>
+              </w:rPr>
+              <w:t>Deployment da aplicação.</w:t>
             </w:r>
           </w:p>
         </w:tc>
@@ -9718,6 +9743,15 @@
 </file>
 
 <file path=customXml/item1.xml><?xml version="1.0" encoding="utf-8"?>
+<?mso-contentType ?>
+<FormTemplates xmlns="http://schemas.microsoft.com/sharepoint/v3/contenttype/forms">
+  <Display>DocumentLibraryForm</Display>
+  <Edit>DocumentLibraryForm</Edit>
+  <New>DocumentLibraryForm</New>
+</FormTemplates>
+</file>
+
+<file path=customXml/item2.xml><?xml version="1.0" encoding="utf-8"?>
 <ct:contentTypeSchema xmlns:ct="http://schemas.microsoft.com/office/2006/metadata/contentType" xmlns:ma="http://schemas.microsoft.com/office/2006/metadata/properties/metaAttributes" ct:_="" ma:_="" ma:contentTypeName="Document" ma:contentTypeID="0x0101001A6B0B614031F34B9195C90721850E83" ma:contentTypeVersion="12" ma:contentTypeDescription="Create a new document." ma:contentTypeScope="" ma:versionID="213b9a12a4b93def3617817f6dab0a4b">
   <xsd:schema xmlns:xsd="http://www.w3.org/2001/XMLSchema" xmlns:xs="http://www.w3.org/2001/XMLSchema" xmlns:p="http://schemas.microsoft.com/office/2006/metadata/properties" xmlns:ns3="b1be162e-ff5a-4cb9-97be-e07d773e0d45" xmlns:ns4="b95340ab-3111-408c-b8da-34cffb9a2afc" targetNamespace="http://schemas.microsoft.com/office/2006/metadata/properties" ma:root="true" ma:fieldsID="d1540cdfc18c55905551453fbb6e70c1" ns3:_="" ns4:_="">
     <xsd:import namespace="b1be162e-ff5a-4cb9-97be-e07d773e0d45"/>
@@ -9932,20 +9966,7 @@
 </ct:contentTypeSchema>
 </file>
 
-<file path=customXml/item2.xml><?xml version="1.0" encoding="utf-8"?>
-<?mso-contentType ?>
-<FormTemplates xmlns="http://schemas.microsoft.com/sharepoint/v3/contenttype/forms">
-  <Display>DocumentLibraryForm</Display>
-  <Edit>DocumentLibraryForm</Edit>
-  <New>DocumentLibraryForm</New>
-</FormTemplates>
-</file>
-
 <file path=customXml/item3.xml><?xml version="1.0" encoding="utf-8"?>
-<b:Sources xmlns:b="http://schemas.openxmlformats.org/officeDocument/2006/bibliography" xmlns="http://schemas.openxmlformats.org/officeDocument/2006/bibliography" SelectedStyle="\APA.XSL" StyleName="APA"/>
-</file>
-
-<file path=customXml/item4.xml><?xml version="1.0" encoding="utf-8"?>
 <p:properties xmlns:p="http://schemas.microsoft.com/office/2006/metadata/properties" xmlns:xsi="http://www.w3.org/2001/XMLSchema-instance" xmlns:pc="http://schemas.microsoft.com/office/infopath/2007/PartnerControls">
   <documentManagement>
     <_activity xmlns="b1be162e-ff5a-4cb9-97be-e07d773e0d45" xsi:nil="true"/>
@@ -9953,7 +9974,19 @@
 </p:properties>
 </file>
 
+<file path=customXml/item4.xml><?xml version="1.0" encoding="utf-8"?>
+<b:Sources xmlns:b="http://schemas.openxmlformats.org/officeDocument/2006/bibliography" xmlns="http://schemas.openxmlformats.org/officeDocument/2006/bibliography" SelectedStyle="\APA.XSL" StyleName="APA"/>
+</file>
+
 <file path=customXml/itemProps1.xml><?xml version="1.0" encoding="utf-8"?>
+<ds:datastoreItem xmlns:ds="http://schemas.openxmlformats.org/officeDocument/2006/customXml" ds:itemID="{D4BB4430-D34F-4F34-824C-ADD9E1A28D26}">
+  <ds:schemaRefs>
+    <ds:schemaRef ds:uri="http://schemas.microsoft.com/sharepoint/v3/contenttype/forms"/>
+  </ds:schemaRefs>
+</ds:datastoreItem>
+</file>
+
+<file path=customXml/itemProps2.xml><?xml version="1.0" encoding="utf-8"?>
 <ds:datastoreItem xmlns:ds="http://schemas.openxmlformats.org/officeDocument/2006/customXml" ds:itemID="{14DEF16F-649A-424C-9D73-F4FFA0206A7E}">
   <ds:schemaRefs>
     <ds:schemaRef ds:uri="http://schemas.microsoft.com/office/2006/metadata/contentType"/>
@@ -9972,23 +10005,7 @@
 </ds:datastoreItem>
 </file>
 
-<file path=customXml/itemProps2.xml><?xml version="1.0" encoding="utf-8"?>
-<ds:datastoreItem xmlns:ds="http://schemas.openxmlformats.org/officeDocument/2006/customXml" ds:itemID="{D4BB4430-D34F-4F34-824C-ADD9E1A28D26}">
-  <ds:schemaRefs>
-    <ds:schemaRef ds:uri="http://schemas.microsoft.com/sharepoint/v3/contenttype/forms"/>
-  </ds:schemaRefs>
-</ds:datastoreItem>
-</file>
-
 <file path=customXml/itemProps3.xml><?xml version="1.0" encoding="utf-8"?>
-<ds:datastoreItem xmlns:ds="http://schemas.openxmlformats.org/officeDocument/2006/customXml" ds:itemID="{C789D75D-8E5B-4EE9-A060-4B41788FBC01}">
-  <ds:schemaRefs>
-    <ds:schemaRef ds:uri="http://schemas.openxmlformats.org/officeDocument/2006/bibliography"/>
-  </ds:schemaRefs>
-</ds:datastoreItem>
-</file>
-
-<file path=customXml/itemProps4.xml><?xml version="1.0" encoding="utf-8"?>
 <ds:datastoreItem xmlns:ds="http://schemas.openxmlformats.org/officeDocument/2006/customXml" ds:itemID="{E4EF51F8-9CDF-4C65-9230-77C7745E05AB}">
   <ds:schemaRefs>
     <ds:schemaRef ds:uri="http://schemas.microsoft.com/office/2006/metadata/properties"/>
@@ -9996,4 +10013,12 @@
     <ds:schemaRef ds:uri="b1be162e-ff5a-4cb9-97be-e07d773e0d45"/>
   </ds:schemaRefs>
 </ds:datastoreItem>
+</file>
+
+<file path=customXml/itemProps4.xml><?xml version="1.0" encoding="utf-8"?>
+<ds:datastoreItem xmlns:ds="http://schemas.openxmlformats.org/officeDocument/2006/customXml" ds:itemID="{C789D75D-8E5B-4EE9-A060-4B41788FBC01}">
+  <ds:schemaRefs>
+    <ds:schemaRef ds:uri="http://schemas.openxmlformats.org/officeDocument/2006/bibliography"/>
+  </ds:schemaRefs>
+</ds:datastoreItem>
 </file>
</xml_diff>